<commit_message>
Added folder for sound effects
Added folder for sound effects and updated the Sound FX list document. NOTE: Some sounds need to be edited. But it can be used to test if it works.
</commit_message>
<xml_diff>
--- a/Design notes/Sound FX list.docx
+++ b/Design notes/Sound FX list.docx
@@ -50,59 +50,115 @@
           <w:numId w:val="1"/>
         </w:numPr>
         <w:rPr>
-          <w:lang w:val="nl-NL"/>
-        </w:rPr>
-      </w:pPr>
-      <w:r>
-        <w:rPr>
-          <w:lang w:val="nl-NL"/>
+          <w:color w:val="70AD47" w:themeColor="accent6"/>
+          <w:lang w:val="en-GB"/>
+        </w:rPr>
+      </w:pPr>
+      <w:r>
+        <w:rPr>
+          <w:color w:val="70AD47" w:themeColor="accent6"/>
+          <w:lang w:val="en-GB"/>
         </w:rPr>
         <w:t xml:space="preserve">AI </w:t>
       </w:r>
       <w:r>
         <w:rPr>
-          <w:lang w:val="nl-NL"/>
+          <w:color w:val="70AD47" w:themeColor="accent6"/>
+          <w:lang w:val="en-GB"/>
         </w:rPr>
         <w:t>Cute death scream</w:t>
       </w:r>
-    </w:p>
-    <w:p>
-      <w:pPr>
-        <w:pStyle w:val="Lijstalinea"/>
-        <w:numPr>
-          <w:ilvl w:val="0"/>
-          <w:numId w:val="1"/>
-        </w:numPr>
-        <w:rPr>
-          <w:lang w:val="nl-NL"/>
-        </w:rPr>
-      </w:pPr>
-      <w:r>
-        <w:rPr>
-          <w:lang w:val="nl-NL"/>
-        </w:rPr>
-        <w:t>Sqeauky death scream</w:t>
-      </w:r>
-    </w:p>
-    <w:p>
-      <w:pPr>
-        <w:pStyle w:val="Lijstalinea"/>
-        <w:numPr>
-          <w:ilvl w:val="0"/>
-          <w:numId w:val="1"/>
-        </w:numPr>
-        <w:rPr>
-          <w:color w:val="70AD47" w:themeColor="accent6"/>
-          <w:lang w:val="en-GB"/>
-        </w:rPr>
-      </w:pPr>
-      <w:r>
-        <w:rPr>
-          <w:color w:val="70AD47" w:themeColor="accent6"/>
-          <w:lang w:val="en-GB"/>
-        </w:rPr>
-        <w:t>Fire fx</w:t>
-      </w:r>
+      <w:r>
+        <w:rPr>
+          <w:color w:val="70AD47" w:themeColor="accent6"/>
+          <w:lang w:val="en-GB"/>
+        </w:rPr>
+        <w:t>/s</w:t>
+      </w:r>
+      <w:r>
+        <w:rPr>
+          <w:color w:val="70AD47" w:themeColor="accent6"/>
+          <w:lang w:val="en-GB"/>
+        </w:rPr>
+        <w:t>ound</w:t>
+      </w:r>
+    </w:p>
+    <w:p>
+      <w:pPr>
+        <w:pStyle w:val="Lijstalinea"/>
+        <w:numPr>
+          <w:ilvl w:val="0"/>
+          <w:numId w:val="1"/>
+        </w:numPr>
+        <w:rPr>
+          <w:lang w:val="nl-NL"/>
+        </w:rPr>
+      </w:pPr>
+      <w:proofErr w:type="spellStart"/>
+      <w:r>
+        <w:rPr>
+          <w:lang w:val="nl-NL"/>
+        </w:rPr>
+        <w:t>Sqeauky</w:t>
+      </w:r>
+      <w:proofErr w:type="spellEnd"/>
+      <w:r>
+        <w:rPr>
+          <w:lang w:val="nl-NL"/>
+        </w:rPr>
+        <w:t xml:space="preserve"> </w:t>
+      </w:r>
+      <w:proofErr w:type="spellStart"/>
+      <w:r>
+        <w:rPr>
+          <w:lang w:val="nl-NL"/>
+        </w:rPr>
+        <w:t>death</w:t>
+      </w:r>
+      <w:proofErr w:type="spellEnd"/>
+      <w:r>
+        <w:rPr>
+          <w:lang w:val="nl-NL"/>
+        </w:rPr>
+        <w:t xml:space="preserve"> </w:t>
+      </w:r>
+      <w:proofErr w:type="spellStart"/>
+      <w:r>
+        <w:rPr>
+          <w:lang w:val="nl-NL"/>
+        </w:rPr>
+        <w:t>scream</w:t>
+      </w:r>
+      <w:proofErr w:type="spellEnd"/>
+    </w:p>
+    <w:p>
+      <w:pPr>
+        <w:pStyle w:val="Lijstalinea"/>
+        <w:numPr>
+          <w:ilvl w:val="0"/>
+          <w:numId w:val="1"/>
+        </w:numPr>
+        <w:rPr>
+          <w:color w:val="70AD47" w:themeColor="accent6"/>
+          <w:lang w:val="en-GB"/>
+        </w:rPr>
+      </w:pPr>
+      <w:r>
+        <w:rPr>
+          <w:color w:val="70AD47" w:themeColor="accent6"/>
+          <w:lang w:val="en-GB"/>
+        </w:rPr>
+        <w:t xml:space="preserve">Fire </w:t>
+      </w:r>
+      <w:proofErr w:type="spellStart"/>
+      <w:r>
+        <w:rPr>
+          <w:color w:val="70AD47" w:themeColor="accent6"/>
+          <w:lang w:val="en-GB"/>
+        </w:rPr>
+        <w:t>fx</w:t>
+      </w:r>
+      <w:proofErr w:type="spellEnd"/>
       <w:r>
         <w:rPr>
           <w:color w:val="70AD47" w:themeColor="accent6"/>
@@ -130,81 +186,129 @@
           <w:lang w:val="nl-NL"/>
         </w:rPr>
       </w:pPr>
-      <w:r>
-        <w:rPr>
-          <w:color w:val="70AD47" w:themeColor="accent6"/>
-          <w:lang w:val="nl-NL"/>
-        </w:rPr>
-        <w:t>Bubble drowning</w:t>
-      </w:r>
-    </w:p>
-    <w:p>
-      <w:pPr>
-        <w:pStyle w:val="Lijstalinea"/>
-        <w:numPr>
-          <w:ilvl w:val="0"/>
-          <w:numId w:val="1"/>
-        </w:numPr>
-        <w:rPr>
-          <w:lang w:val="nl-NL"/>
-        </w:rPr>
-      </w:pPr>
+      <w:proofErr w:type="spellStart"/>
+      <w:r>
+        <w:rPr>
+          <w:color w:val="70AD47" w:themeColor="accent6"/>
+          <w:lang w:val="nl-NL"/>
+        </w:rPr>
+        <w:t>Bubble</w:t>
+      </w:r>
+      <w:proofErr w:type="spellEnd"/>
+      <w:r>
+        <w:rPr>
+          <w:color w:val="70AD47" w:themeColor="accent6"/>
+          <w:lang w:val="nl-NL"/>
+        </w:rPr>
+        <w:t xml:space="preserve"> </w:t>
+      </w:r>
+      <w:proofErr w:type="spellStart"/>
+      <w:r>
+        <w:rPr>
+          <w:color w:val="70AD47" w:themeColor="accent6"/>
+          <w:lang w:val="nl-NL"/>
+        </w:rPr>
+        <w:t>drowning</w:t>
+      </w:r>
+      <w:proofErr w:type="spellEnd"/>
+    </w:p>
+    <w:p>
+      <w:pPr>
+        <w:pStyle w:val="Lijstalinea"/>
+        <w:numPr>
+          <w:ilvl w:val="0"/>
+          <w:numId w:val="1"/>
+        </w:numPr>
+        <w:rPr>
+          <w:lang w:val="nl-NL"/>
+        </w:rPr>
+      </w:pPr>
+      <w:proofErr w:type="spellStart"/>
       <w:r>
         <w:rPr>
           <w:lang w:val="nl-NL"/>
         </w:rPr>
         <w:t>Splash</w:t>
       </w:r>
-    </w:p>
-    <w:p>
-      <w:pPr>
-        <w:pStyle w:val="Lijstalinea"/>
-        <w:numPr>
-          <w:ilvl w:val="0"/>
-          <w:numId w:val="1"/>
-        </w:numPr>
-        <w:rPr>
-          <w:lang w:val="nl-NL"/>
-        </w:rPr>
-      </w:pPr>
-      <w:r>
-        <w:rPr>
-          <w:lang w:val="nl-NL"/>
-        </w:rPr>
-        <w:t>Murky poison swamp</w:t>
-      </w:r>
-    </w:p>
-    <w:p>
-      <w:pPr>
-        <w:pStyle w:val="Lijstalinea"/>
-        <w:numPr>
-          <w:ilvl w:val="0"/>
-          <w:numId w:val="1"/>
-        </w:numPr>
-        <w:rPr>
-          <w:lang w:val="en-GB"/>
-        </w:rPr>
-      </w:pPr>
-      <w:r>
-        <w:rPr>
+      <w:proofErr w:type="spellEnd"/>
+    </w:p>
+    <w:p>
+      <w:pPr>
+        <w:pStyle w:val="Lijstalinea"/>
+        <w:numPr>
+          <w:ilvl w:val="0"/>
+          <w:numId w:val="1"/>
+        </w:numPr>
+        <w:rPr>
+          <w:lang w:val="nl-NL"/>
+        </w:rPr>
+      </w:pPr>
+      <w:proofErr w:type="spellStart"/>
+      <w:r>
+        <w:rPr>
+          <w:lang w:val="nl-NL"/>
+        </w:rPr>
+        <w:t>Murky</w:t>
+      </w:r>
+      <w:proofErr w:type="spellEnd"/>
+      <w:r>
+        <w:rPr>
+          <w:lang w:val="nl-NL"/>
+        </w:rPr>
+        <w:t xml:space="preserve"> </w:t>
+      </w:r>
+      <w:proofErr w:type="spellStart"/>
+      <w:r>
+        <w:rPr>
+          <w:lang w:val="nl-NL"/>
+        </w:rPr>
+        <w:t>poison</w:t>
+      </w:r>
+      <w:proofErr w:type="spellEnd"/>
+      <w:r>
+        <w:rPr>
+          <w:lang w:val="nl-NL"/>
+        </w:rPr>
+        <w:t xml:space="preserve"> </w:t>
+      </w:r>
+      <w:proofErr w:type="spellStart"/>
+      <w:r>
+        <w:rPr>
+          <w:lang w:val="nl-NL"/>
+        </w:rPr>
+        <w:t>swamp</w:t>
+      </w:r>
+      <w:proofErr w:type="spellEnd"/>
+    </w:p>
+    <w:p>
+      <w:pPr>
+        <w:pStyle w:val="Lijstalinea"/>
+        <w:numPr>
+          <w:ilvl w:val="0"/>
+          <w:numId w:val="1"/>
+        </w:numPr>
+        <w:rPr>
+          <w:color w:val="70AD47" w:themeColor="accent6"/>
+          <w:lang w:val="en-GB"/>
+        </w:rPr>
+      </w:pPr>
+      <w:r>
+        <w:rPr>
+          <w:color w:val="70AD47" w:themeColor="accent6"/>
           <w:lang w:val="en-GB"/>
         </w:rPr>
         <w:t>Swinging axes swoosh</w:t>
       </w:r>
       <w:r>
         <w:rPr>
-          <w:lang w:val="en-GB"/>
-        </w:rPr>
-        <w:t xml:space="preserve"> (a </w:t>
-      </w:r>
-      <w:r>
-        <w:rPr>
-          <w:lang w:val="en-GB"/>
-        </w:rPr>
-        <w:t>bit more hi</w:t>
-      </w:r>
-      <w:r>
-        <w:rPr>
+          <w:color w:val="70AD47" w:themeColor="accent6"/>
+          <w:lang w:val="en-GB"/>
+        </w:rPr>
+        <w:t xml:space="preserve"> (a bit more hi</w:t>
+      </w:r>
+      <w:r>
+        <w:rPr>
+          <w:color w:val="70AD47" w:themeColor="accent6"/>
           <w:lang w:val="en-GB"/>
         </w:rPr>
         <w:t>gh pitched more)</w:t>
@@ -227,7 +331,23 @@
           <w:color w:val="70AD47" w:themeColor="accent6"/>
           <w:lang w:val="nl-NL"/>
         </w:rPr>
-        <w:t>Shredder idle sound</w:t>
+        <w:t xml:space="preserve">Shredder </w:t>
+      </w:r>
+      <w:proofErr w:type="spellStart"/>
+      <w:r>
+        <w:rPr>
+          <w:color w:val="70AD47" w:themeColor="accent6"/>
+          <w:lang w:val="nl-NL"/>
+        </w:rPr>
+        <w:t>idle</w:t>
+      </w:r>
+      <w:proofErr w:type="spellEnd"/>
+      <w:r>
+        <w:rPr>
+          <w:color w:val="70AD47" w:themeColor="accent6"/>
+          <w:lang w:val="nl-NL"/>
+        </w:rPr>
+        <w:t xml:space="preserve"> sound</w:t>
       </w:r>
     </w:p>
     <w:p>
@@ -265,58 +385,108 @@
         <w:rPr>
           <w:lang w:val="nl-NL"/>
         </w:rPr>
-        <w:t>AI confirmation</w:t>
-      </w:r>
-    </w:p>
-    <w:p>
-      <w:pPr>
-        <w:pStyle w:val="Lijstalinea"/>
-        <w:numPr>
-          <w:ilvl w:val="0"/>
-          <w:numId w:val="1"/>
-        </w:numPr>
-        <w:rPr>
-          <w:lang w:val="nl-NL"/>
-        </w:rPr>
-      </w:pPr>
-      <w:r>
-        <w:rPr>
-          <w:lang w:val="nl-NL"/>
-        </w:rPr>
-        <w:t>AI jump sound</w:t>
-      </w:r>
-    </w:p>
-    <w:p>
-      <w:pPr>
-        <w:pStyle w:val="Lijstalinea"/>
-        <w:numPr>
-          <w:ilvl w:val="0"/>
-          <w:numId w:val="1"/>
-        </w:numPr>
-        <w:rPr>
-          <w:lang w:val="nl-NL"/>
-        </w:rPr>
-      </w:pPr>
-      <w:r>
-        <w:rPr>
-          <w:lang w:val="nl-NL"/>
-        </w:rPr>
-        <w:t>Cotton tearing sound</w:t>
-      </w:r>
-    </w:p>
-    <w:p>
-      <w:pPr>
-        <w:pStyle w:val="Lijstalinea"/>
-        <w:numPr>
-          <w:ilvl w:val="0"/>
-          <w:numId w:val="1"/>
-        </w:numPr>
-        <w:rPr>
-          <w:lang w:val="nl-NL"/>
-        </w:rPr>
-      </w:pPr>
-      <w:r>
-        <w:rPr>
+        <w:t xml:space="preserve">AI </w:t>
+      </w:r>
+      <w:proofErr w:type="spellStart"/>
+      <w:r>
+        <w:rPr>
+          <w:lang w:val="nl-NL"/>
+        </w:rPr>
+        <w:t>confirmation</w:t>
+      </w:r>
+      <w:proofErr w:type="spellEnd"/>
+    </w:p>
+    <w:p>
+      <w:pPr>
+        <w:pStyle w:val="Lijstalinea"/>
+        <w:numPr>
+          <w:ilvl w:val="0"/>
+          <w:numId w:val="1"/>
+        </w:numPr>
+        <w:rPr>
+          <w:lang w:val="nl-NL"/>
+        </w:rPr>
+      </w:pPr>
+      <w:r>
+        <w:rPr>
+          <w:lang w:val="nl-NL"/>
+        </w:rPr>
+        <w:t xml:space="preserve">AI </w:t>
+      </w:r>
+      <w:proofErr w:type="spellStart"/>
+      <w:r>
+        <w:rPr>
+          <w:lang w:val="nl-NL"/>
+        </w:rPr>
+        <w:t>jump</w:t>
+      </w:r>
+      <w:proofErr w:type="spellEnd"/>
+      <w:r>
+        <w:rPr>
+          <w:lang w:val="nl-NL"/>
+        </w:rPr>
+        <w:t xml:space="preserve"> sound</w:t>
+      </w:r>
+    </w:p>
+    <w:p>
+      <w:pPr>
+        <w:pStyle w:val="Lijstalinea"/>
+        <w:numPr>
+          <w:ilvl w:val="0"/>
+          <w:numId w:val="1"/>
+        </w:numPr>
+        <w:rPr>
+          <w:lang w:val="nl-NL"/>
+        </w:rPr>
+      </w:pPr>
+      <w:proofErr w:type="spellStart"/>
+      <w:r>
+        <w:rPr>
+          <w:color w:val="70AD47" w:themeColor="accent6"/>
+          <w:lang w:val="nl-NL"/>
+        </w:rPr>
+        <w:t>Cotton</w:t>
+      </w:r>
+      <w:proofErr w:type="spellEnd"/>
+      <w:r>
+        <w:rPr>
+          <w:color w:val="70AD47" w:themeColor="accent6"/>
+          <w:lang w:val="nl-NL"/>
+        </w:rPr>
+        <w:t xml:space="preserve"> </w:t>
+      </w:r>
+      <w:proofErr w:type="spellStart"/>
+      <w:r>
+        <w:rPr>
+          <w:color w:val="70AD47" w:themeColor="accent6"/>
+          <w:lang w:val="nl-NL"/>
+        </w:rPr>
+        <w:t>tearing</w:t>
+      </w:r>
+      <w:proofErr w:type="spellEnd"/>
+      <w:r>
+        <w:rPr>
+          <w:color w:val="70AD47" w:themeColor="accent6"/>
+          <w:lang w:val="nl-NL"/>
+        </w:rPr>
+        <w:t xml:space="preserve"> sound</w:t>
+      </w:r>
+    </w:p>
+    <w:p>
+      <w:pPr>
+        <w:pStyle w:val="Lijstalinea"/>
+        <w:numPr>
+          <w:ilvl w:val="0"/>
+          <w:numId w:val="1"/>
+        </w:numPr>
+        <w:rPr>
+          <w:color w:val="70AD47" w:themeColor="accent6"/>
+          <w:lang w:val="nl-NL"/>
+        </w:rPr>
+      </w:pPr>
+      <w:r>
+        <w:rPr>
+          <w:color w:val="70AD47" w:themeColor="accent6"/>
           <w:lang w:val="nl-NL"/>
         </w:rPr>
         <w:t>Beartrap sound</w:t>
@@ -330,32 +500,49 @@
           <w:numId w:val="1"/>
         </w:numPr>
         <w:rPr>
-          <w:lang w:val="nl-NL"/>
-        </w:rPr>
-      </w:pPr>
-      <w:r>
-        <w:rPr>
-          <w:lang w:val="nl-NL"/>
+          <w:color w:val="70AD47" w:themeColor="accent6"/>
+          <w:lang w:val="en-GB"/>
+        </w:rPr>
+      </w:pPr>
+      <w:r>
+        <w:rPr>
+          <w:color w:val="70AD47" w:themeColor="accent6"/>
+          <w:lang w:val="en-GB"/>
         </w:rPr>
         <w:t>Blunt force hit sound</w:t>
       </w:r>
-    </w:p>
-    <w:p>
-      <w:pPr>
-        <w:pStyle w:val="Lijstalinea"/>
-        <w:numPr>
-          <w:ilvl w:val="0"/>
-          <w:numId w:val="1"/>
-        </w:numPr>
-        <w:rPr>
-          <w:lang w:val="nl-NL"/>
-        </w:rPr>
-      </w:pPr>
-      <w:r>
-        <w:rPr>
-          <w:lang w:val="nl-NL"/>
-        </w:rPr>
-        <w:t>Explosion sound</w:t>
+      <w:r>
+        <w:rPr>
+          <w:color w:val="70AD47" w:themeColor="accent6"/>
+          <w:lang w:val="en-GB"/>
+        </w:rPr>
+        <w:t xml:space="preserve"> (comedic sounds)</w:t>
+      </w:r>
+    </w:p>
+    <w:p>
+      <w:pPr>
+        <w:pStyle w:val="Lijstalinea"/>
+        <w:numPr>
+          <w:ilvl w:val="0"/>
+          <w:numId w:val="1"/>
+        </w:numPr>
+        <w:rPr>
+          <w:lang w:val="nl-NL"/>
+        </w:rPr>
+      </w:pPr>
+      <w:proofErr w:type="spellStart"/>
+      <w:r>
+        <w:rPr>
+          <w:lang w:val="nl-NL"/>
+        </w:rPr>
+        <w:t>Explosion</w:t>
+      </w:r>
+      <w:proofErr w:type="spellEnd"/>
+      <w:r>
+        <w:rPr>
+          <w:lang w:val="nl-NL"/>
+        </w:rPr>
+        <w:t xml:space="preserve"> sound</w:t>
       </w:r>
     </w:p>
     <w:p>
@@ -395,61 +582,114 @@
           <w:color w:val="70AD47" w:themeColor="accent6"/>
           <w:lang w:val="nl-NL"/>
         </w:rPr>
-        <w:t>Electric spark sound</w:t>
-      </w:r>
-    </w:p>
-    <w:p>
-      <w:pPr>
-        <w:pStyle w:val="Lijstalinea"/>
-        <w:numPr>
-          <w:ilvl w:val="0"/>
-          <w:numId w:val="1"/>
-        </w:numPr>
-        <w:rPr>
-          <w:lang w:val="nl-NL"/>
-        </w:rPr>
-      </w:pPr>
-      <w:r>
-        <w:rPr>
-          <w:lang w:val="nl-NL"/>
-        </w:rPr>
-        <w:t>Menu scroll sound</w:t>
-      </w:r>
-    </w:p>
-    <w:p>
-      <w:pPr>
-        <w:pStyle w:val="Lijstalinea"/>
-        <w:numPr>
-          <w:ilvl w:val="0"/>
-          <w:numId w:val="1"/>
-        </w:numPr>
-        <w:rPr>
-          <w:lang w:val="nl-NL"/>
-        </w:rPr>
-      </w:pPr>
-      <w:r>
-        <w:rPr>
-          <w:lang w:val="nl-NL"/>
-        </w:rPr>
-        <w:t>Menu confirm</w:t>
-      </w:r>
-    </w:p>
-    <w:p>
-      <w:pPr>
-        <w:pStyle w:val="Lijstalinea"/>
-        <w:numPr>
-          <w:ilvl w:val="0"/>
-          <w:numId w:val="1"/>
-        </w:numPr>
-        <w:rPr>
-          <w:lang w:val="nl-NL"/>
-        </w:rPr>
-      </w:pPr>
-      <w:r>
-        <w:rPr>
-          <w:lang w:val="nl-NL"/>
-        </w:rPr>
-        <w:t>Tally score sound</w:t>
+        <w:t xml:space="preserve">Electric </w:t>
+      </w:r>
+      <w:proofErr w:type="spellStart"/>
+      <w:r>
+        <w:rPr>
+          <w:color w:val="70AD47" w:themeColor="accent6"/>
+          <w:lang w:val="nl-NL"/>
+        </w:rPr>
+        <w:t>spark</w:t>
+      </w:r>
+      <w:proofErr w:type="spellEnd"/>
+      <w:r>
+        <w:rPr>
+          <w:color w:val="70AD47" w:themeColor="accent6"/>
+          <w:lang w:val="nl-NL"/>
+        </w:rPr>
+        <w:t xml:space="preserve"> sound</w:t>
+      </w:r>
+    </w:p>
+    <w:p>
+      <w:pPr>
+        <w:pStyle w:val="Lijstalinea"/>
+        <w:numPr>
+          <w:ilvl w:val="0"/>
+          <w:numId w:val="1"/>
+        </w:numPr>
+        <w:rPr>
+          <w:color w:val="70AD47" w:themeColor="accent6"/>
+          <w:lang w:val="nl-NL"/>
+        </w:rPr>
+      </w:pPr>
+      <w:r>
+        <w:rPr>
+          <w:color w:val="70AD47" w:themeColor="accent6"/>
+          <w:lang w:val="nl-NL"/>
+        </w:rPr>
+        <w:t xml:space="preserve">Menu </w:t>
+      </w:r>
+      <w:proofErr w:type="spellStart"/>
+      <w:r>
+        <w:rPr>
+          <w:color w:val="70AD47" w:themeColor="accent6"/>
+          <w:lang w:val="nl-NL"/>
+        </w:rPr>
+        <w:t>scroll</w:t>
+      </w:r>
+      <w:proofErr w:type="spellEnd"/>
+      <w:r>
+        <w:rPr>
+          <w:color w:val="70AD47" w:themeColor="accent6"/>
+          <w:lang w:val="nl-NL"/>
+        </w:rPr>
+        <w:t xml:space="preserve"> sound</w:t>
+      </w:r>
+    </w:p>
+    <w:p>
+      <w:pPr>
+        <w:pStyle w:val="Lijstalinea"/>
+        <w:numPr>
+          <w:ilvl w:val="0"/>
+          <w:numId w:val="1"/>
+        </w:numPr>
+        <w:rPr>
+          <w:color w:val="70AD47" w:themeColor="accent6"/>
+          <w:lang w:val="nl-NL"/>
+        </w:rPr>
+      </w:pPr>
+      <w:r>
+        <w:rPr>
+          <w:color w:val="70AD47" w:themeColor="accent6"/>
+          <w:lang w:val="nl-NL"/>
+        </w:rPr>
+        <w:t xml:space="preserve">Menu </w:t>
+      </w:r>
+      <w:proofErr w:type="spellStart"/>
+      <w:r>
+        <w:rPr>
+          <w:color w:val="70AD47" w:themeColor="accent6"/>
+          <w:lang w:val="nl-NL"/>
+        </w:rPr>
+        <w:t>confirm</w:t>
+      </w:r>
+      <w:proofErr w:type="spellEnd"/>
+    </w:p>
+    <w:p>
+      <w:pPr>
+        <w:pStyle w:val="Lijstalinea"/>
+        <w:numPr>
+          <w:ilvl w:val="0"/>
+          <w:numId w:val="1"/>
+        </w:numPr>
+        <w:rPr>
+          <w:lang w:val="nl-NL"/>
+        </w:rPr>
+      </w:pPr>
+      <w:proofErr w:type="spellStart"/>
+      <w:r>
+        <w:rPr>
+          <w:lang w:val="nl-NL"/>
+        </w:rPr>
+        <w:t>Tally</w:t>
+      </w:r>
+      <w:proofErr w:type="spellEnd"/>
+      <w:r>
+        <w:rPr>
+          <w:lang w:val="nl-NL"/>
+        </w:rPr>
+        <w:t xml:space="preserve"> score sound</w:t>
       </w:r>
     </w:p>
     <w:p>
@@ -523,8 +763,33 @@
           <w:color w:val="70AD47" w:themeColor="accent6"/>
           <w:lang w:val="nl-NL"/>
         </w:rPr>
-        <w:t>Toy clock ticking</w:t>
-      </w:r>
+        <w:t xml:space="preserve">Toy </w:t>
+      </w:r>
+      <w:proofErr w:type="spellStart"/>
+      <w:r>
+        <w:rPr>
+          <w:color w:val="70AD47" w:themeColor="accent6"/>
+          <w:lang w:val="nl-NL"/>
+        </w:rPr>
+        <w:t>clock</w:t>
+      </w:r>
+      <w:proofErr w:type="spellEnd"/>
+      <w:r>
+        <w:rPr>
+          <w:color w:val="70AD47" w:themeColor="accent6"/>
+          <w:lang w:val="nl-NL"/>
+        </w:rPr>
+        <w:t xml:space="preserve"> </w:t>
+      </w:r>
+      <w:proofErr w:type="spellStart"/>
+      <w:r>
+        <w:rPr>
+          <w:color w:val="70AD47" w:themeColor="accent6"/>
+          <w:lang w:val="nl-NL"/>
+        </w:rPr>
+        <w:t>ticking</w:t>
+      </w:r>
+      <w:proofErr w:type="spellEnd"/>
     </w:p>
     <w:p>
       <w:pPr>

</xml_diff>